<commit_message>
projektlog onsdag d. 18-04
</commit_message>
<xml_diff>
--- a/Dokumenter/Projektlog uge 16-22.docx
+++ b/Dokumenter/Projektlog uge 16-22.docx
@@ -4,7 +4,7 @@
   <w:body>
     <w:p>
       <w:pPr>
-        <w:pStyle w:val="Title"/>
+        <w:pStyle w:val="Titel"/>
       </w:pPr>
       <w:r>
         <w:t>Projektlog for ugerne 16 til 22</w:t>
@@ -12,7 +12,7 @@
     </w:p>
     <w:tbl>
       <w:tblPr>
-        <w:tblStyle w:val="TableGrid"/>
+        <w:tblStyle w:val="Tabel-Gitter"/>
         <w:tblW w:w="0" w:type="auto"/>
         <w:tblLook w:val="04A0" w:firstRow="1" w:lastRow="0" w:firstColumn="1" w:lastColumn="0" w:noHBand="0" w:noVBand="1"/>
       </w:tblPr>
@@ -104,7 +104,7 @@
           </w:tcPr>
           <w:p>
             <w:pPr>
-              <w:pStyle w:val="ListParagraph"/>
+              <w:pStyle w:val="Listeafsnit"/>
               <w:numPr>
                 <w:ilvl w:val="0"/>
                 <w:numId w:val="1"/>
@@ -116,7 +116,7 @@
           </w:p>
           <w:p>
             <w:pPr>
-              <w:pStyle w:val="ListParagraph"/>
+              <w:pStyle w:val="Listeafsnit"/>
               <w:numPr>
                 <w:ilvl w:val="0"/>
                 <w:numId w:val="1"/>
@@ -128,7 +128,7 @@
           </w:p>
           <w:p>
             <w:pPr>
-              <w:pStyle w:val="ListParagraph"/>
+              <w:pStyle w:val="Listeafsnit"/>
               <w:numPr>
                 <w:ilvl w:val="0"/>
                 <w:numId w:val="1"/>
@@ -140,7 +140,7 @@
           </w:p>
           <w:p>
             <w:pPr>
-              <w:pStyle w:val="ListParagraph"/>
+              <w:pStyle w:val="Listeafsnit"/>
               <w:numPr>
                 <w:ilvl w:val="0"/>
                 <w:numId w:val="1"/>
@@ -180,7 +180,7 @@
           <w:p/>
           <w:p>
             <w:pPr>
-              <w:pStyle w:val="ListParagraph"/>
+              <w:pStyle w:val="Listeafsnit"/>
               <w:numPr>
                 <w:ilvl w:val="0"/>
                 <w:numId w:val="1"/>
@@ -192,7 +192,7 @@
           </w:p>
           <w:p>
             <w:pPr>
-              <w:pStyle w:val="ListParagraph"/>
+              <w:pStyle w:val="Listeafsnit"/>
               <w:numPr>
                 <w:ilvl w:val="0"/>
                 <w:numId w:val="1"/>
@@ -204,7 +204,7 @@
           </w:p>
           <w:p>
             <w:pPr>
-              <w:pStyle w:val="ListParagraph"/>
+              <w:pStyle w:val="Listeafsnit"/>
               <w:numPr>
                 <w:ilvl w:val="0"/>
                 <w:numId w:val="1"/>
@@ -216,7 +216,7 @@
           </w:p>
           <w:p>
             <w:pPr>
-              <w:pStyle w:val="ListParagraph"/>
+              <w:pStyle w:val="Listeafsnit"/>
               <w:numPr>
                 <w:ilvl w:val="0"/>
                 <w:numId w:val="1"/>
@@ -226,30 +226,84 @@
               <w:t>Kl. 12 statusmøde</w:t>
             </w:r>
           </w:p>
+          <w:p/>
+        </w:tc>
+      </w:tr>
+      <w:tr>
+        <w:tc>
+          <w:tcPr>
+            <w:tcW w:w="1271" w:type="dxa"/>
+          </w:tcPr>
           <w:p>
+            <w:r>
+              <w:t>18-04-2018</w:t>
+            </w:r>
+          </w:p>
+        </w:tc>
+        <w:tc>
+          <w:tcPr>
+            <w:tcW w:w="1843" w:type="dxa"/>
+          </w:tcPr>
+          <w:p>
+            <w:r>
+              <w:t>Jacob, Jakob, Rasmus og Daniel</w:t>
+            </w:r>
+          </w:p>
+        </w:tc>
+        <w:tc>
+          <w:tcPr>
+            <w:tcW w:w="6514" w:type="dxa"/>
+          </w:tcPr>
+          <w:p>
+            <w:pPr>
+              <w:pStyle w:val="Listeafsnit"/>
+              <w:numPr>
+                <w:ilvl w:val="0"/>
+                <w:numId w:val="1"/>
+              </w:numPr>
+            </w:pPr>
+            <w:r>
+              <w:t>Begyndelse på rapport er i gang</w:t>
+            </w:r>
+          </w:p>
+          <w:p>
+            <w:pPr>
+              <w:pStyle w:val="Listeafsnit"/>
+              <w:numPr>
+                <w:ilvl w:val="0"/>
+                <w:numId w:val="1"/>
+              </w:numPr>
+            </w:pPr>
+            <w:r>
+              <w:t>Refleksion over arbejdet indtil videre</w:t>
+            </w:r>
             <w:bookmarkStart w:id="0" w:name="_GoBack"/>
             <w:bookmarkEnd w:id="0"/>
           </w:p>
-        </w:tc>
-      </w:tr>
-      <w:tr>
-        <w:tc>
-          <w:tcPr>
-            <w:tcW w:w="1271" w:type="dxa"/>
-          </w:tcPr>
-          <w:p/>
-        </w:tc>
-        <w:tc>
-          <w:tcPr>
-            <w:tcW w:w="1843" w:type="dxa"/>
-          </w:tcPr>
-          <w:p/>
-        </w:tc>
-        <w:tc>
-          <w:tcPr>
-            <w:tcW w:w="6514" w:type="dxa"/>
-          </w:tcPr>
-          <w:p/>
+          <w:p>
+            <w:pPr>
+              <w:pStyle w:val="Listeafsnit"/>
+              <w:numPr>
+                <w:ilvl w:val="0"/>
+                <w:numId w:val="1"/>
+              </w:numPr>
+            </w:pPr>
+            <w:r>
+              <w:t>Domænemodellen skal kigges igennem igen</w:t>
+            </w:r>
+          </w:p>
+          <w:p>
+            <w:pPr>
+              <w:pStyle w:val="Listeafsnit"/>
+              <w:numPr>
+                <w:ilvl w:val="0"/>
+                <w:numId w:val="1"/>
+              </w:numPr>
+            </w:pPr>
+            <w:r>
+              <w:t>Planlægning af møde med de andre grupper</w:t>
+            </w:r>
+          </w:p>
         </w:tc>
       </w:tr>
       <w:tr>
@@ -1583,13 +1637,13 @@
     <w:name w:val="Normal"/>
     <w:qFormat/>
   </w:style>
-  <w:style w:type="character" w:default="1" w:styleId="DefaultParagraphFont">
+  <w:style w:type="character" w:default="1" w:styleId="Standardskrifttypeiafsnit">
     <w:name w:val="Default Paragraph Font"/>
     <w:uiPriority w:val="1"/>
     <w:semiHidden/>
     <w:unhideWhenUsed/>
   </w:style>
-  <w:style w:type="table" w:default="1" w:styleId="TableNormal">
+  <w:style w:type="table" w:default="1" w:styleId="Tabel-Normal">
     <w:name w:val="Normal Table"/>
     <w:uiPriority w:val="99"/>
     <w:semiHidden/>
@@ -1604,17 +1658,17 @@
       </w:tblCellMar>
     </w:tblPr>
   </w:style>
-  <w:style w:type="numbering" w:default="1" w:styleId="NoList">
+  <w:style w:type="numbering" w:default="1" w:styleId="Ingenoversigt">
     <w:name w:val="No List"/>
     <w:uiPriority w:val="99"/>
     <w:semiHidden/>
     <w:unhideWhenUsed/>
   </w:style>
-  <w:style w:type="paragraph" w:styleId="Title">
+  <w:style w:type="paragraph" w:styleId="Titel">
     <w:name w:val="Title"/>
     <w:basedOn w:val="Normal"/>
     <w:next w:val="Normal"/>
-    <w:link w:val="TitleChar"/>
+    <w:link w:val="TitelTegn"/>
     <w:uiPriority w:val="10"/>
     <w:qFormat/>
     <w:rsid w:val="007228CD"/>
@@ -1630,10 +1684,10 @@
       <w:szCs w:val="56"/>
     </w:rPr>
   </w:style>
-  <w:style w:type="character" w:customStyle="1" w:styleId="TitleChar">
-    <w:name w:val="Title Char"/>
-    <w:basedOn w:val="DefaultParagraphFont"/>
-    <w:link w:val="Title"/>
+  <w:style w:type="character" w:customStyle="1" w:styleId="TitelTegn">
+    <w:name w:val="Titel Tegn"/>
+    <w:basedOn w:val="Standardskrifttypeiafsnit"/>
+    <w:link w:val="Titel"/>
     <w:uiPriority w:val="10"/>
     <w:rsid w:val="007228CD"/>
     <w:rPr>
@@ -1644,9 +1698,9 @@
       <w:szCs w:val="56"/>
     </w:rPr>
   </w:style>
-  <w:style w:type="table" w:styleId="TableGrid">
+  <w:style w:type="table" w:styleId="Tabel-Gitter">
     <w:name w:val="Table Grid"/>
-    <w:basedOn w:val="TableNormal"/>
+    <w:basedOn w:val="Tabel-Normal"/>
     <w:uiPriority w:val="39"/>
     <w:rsid w:val="007228CD"/>
     <w:pPr>
@@ -1663,7 +1717,7 @@
       </w:tblBorders>
     </w:tblPr>
   </w:style>
-  <w:style w:type="paragraph" w:styleId="ListParagraph">
+  <w:style w:type="paragraph" w:styleId="Listeafsnit">
     <w:name w:val="List Paragraph"/>
     <w:basedOn w:val="Normal"/>
     <w:uiPriority w:val="34"/>

</xml_diff>